<commit_message>
changed word doc and PartThree a bit
</commit_message>
<xml_diff>
--- a/E26 E30.docx
+++ b/E26 E30.docx
@@ -5,16 +5,16 @@
     <w:tbl>
       <w:tblPr>
         <w:tblStyle w:val="TableGrid"/>
-        <w:tblpPr w:leftFromText="180" w:rightFromText="180" w:vertAnchor="page" w:horzAnchor="margin" w:tblpY="3013"/>
-        <w:tblW w:w="0" w:type="auto"/>
+        <w:tblpPr w:leftFromText="180" w:rightFromText="180" w:vertAnchor="page" w:horzAnchor="margin" w:tblpY="4033"/>
+        <w:tblW w:w="10060" w:type="dxa"/>
         <w:tblLook w:val="04A0" w:firstRow="1" w:lastRow="0" w:firstColumn="1" w:lastColumn="0" w:noHBand="0" w:noVBand="1"/>
       </w:tblPr>
       <w:tblGrid>
         <w:gridCol w:w="1559"/>
         <w:gridCol w:w="1697"/>
         <w:gridCol w:w="1701"/>
-        <w:gridCol w:w="1842"/>
-        <w:gridCol w:w="1985"/>
+        <w:gridCol w:w="3260"/>
+        <w:gridCol w:w="1843"/>
       </w:tblGrid>
       <w:tr>
         <w:tc>
@@ -69,11 +69,17 @@
               </w:rPr>
               <w:t>Creating instances</w:t>
             </w:r>
-          </w:p>
-        </w:tc>
-        <w:tc>
-          <w:tcPr>
-            <w:tcW w:w="1842" w:type="dxa"/>
+            <w:r>
+              <w:rPr>
+                <w:b/>
+              </w:rPr>
+              <w:t xml:space="preserve"> Efficiency</w:t>
+            </w:r>
+          </w:p>
+        </w:tc>
+        <w:tc>
+          <w:tcPr>
+            <w:tcW w:w="3260" w:type="dxa"/>
           </w:tcPr>
           <w:p>
             <w:pPr>
@@ -92,20 +98,14 @@
               <w:rPr>
                 <w:b/>
               </w:rPr>
-              <w:t xml:space="preserve">’  </w:t>
-            </w:r>
-            <w:r>
-              <w:rPr>
-                <w:b/>
-              </w:rPr>
-              <w:t>Efficiency</w:t>
+              <w:t>’  Efficiency</w:t>
             </w:r>
             <w:proofErr w:type="gramEnd"/>
           </w:p>
         </w:tc>
         <w:tc>
           <w:tcPr>
-            <w:tcW w:w="1985" w:type="dxa"/>
+            <w:tcW w:w="1843" w:type="dxa"/>
           </w:tcPr>
           <w:p>
             <w:pPr>
@@ -145,23 +145,76 @@
           <w:tcPr>
             <w:tcW w:w="1697" w:type="dxa"/>
           </w:tcPr>
-          <w:p/>
+          <w:p>
+            <w:r>
+              <w:t>Just as simple as D3</w:t>
+            </w:r>
+          </w:p>
         </w:tc>
         <w:tc>
           <w:tcPr>
             <w:tcW w:w="1701" w:type="dxa"/>
           </w:tcPr>
-          <w:p/>
-        </w:tc>
-        <w:tc>
-          <w:tcPr>
-            <w:tcW w:w="1842" w:type="dxa"/>
-          </w:tcPr>
-          <w:p/>
-        </w:tc>
-        <w:tc>
-          <w:tcPr>
-            <w:tcW w:w="1985" w:type="dxa"/>
+          <w:p>
+            <w:bookmarkStart w:id="0" w:name="_GoBack"/>
+            <w:bookmarkEnd w:id="0"/>
+          </w:p>
+        </w:tc>
+        <w:tc>
+          <w:tcPr>
+            <w:tcW w:w="3260" w:type="dxa"/>
+          </w:tcPr>
+          <w:p>
+            <w:proofErr w:type="spellStart"/>
+            <w:r>
+              <w:t>getX</w:t>
+            </w:r>
+            <w:proofErr w:type="spellEnd"/>
+            <w:r>
+              <w:t xml:space="preserve">, </w:t>
+            </w:r>
+            <w:proofErr w:type="spellStart"/>
+            <w:r>
+              <w:t>getY</w:t>
+            </w:r>
+            <w:proofErr w:type="spellEnd"/>
+            <w:r>
+              <w:t xml:space="preserve">, and </w:t>
+            </w:r>
+            <w:proofErr w:type="spellStart"/>
+            <w:r>
+              <w:t>getDistance</w:t>
+            </w:r>
+            <w:proofErr w:type="spellEnd"/>
+            <w:r>
+              <w:t xml:space="preserve"> will be slower as more conversions must be done.</w:t>
+            </w:r>
+          </w:p>
+          <w:p>
+            <w:proofErr w:type="spellStart"/>
+            <w:r>
+              <w:t>getRho</w:t>
+            </w:r>
+            <w:proofErr w:type="spellEnd"/>
+            <w:r>
+              <w:t xml:space="preserve">, and </w:t>
+            </w:r>
+            <w:proofErr w:type="spellStart"/>
+            <w:r>
+              <w:t>getTheta</w:t>
+            </w:r>
+            <w:proofErr w:type="spellEnd"/>
+            <w:r>
+              <w:t xml:space="preserve"> are faster</w:t>
+            </w:r>
+            <w:r>
+              <w:t xml:space="preserve"> as they are stored values.</w:t>
+            </w:r>
+          </w:p>
+        </w:tc>
+        <w:tc>
+          <w:tcPr>
+            <w:tcW w:w="1843" w:type="dxa"/>
           </w:tcPr>
           <w:p/>
         </w:tc>
@@ -189,7 +242,11 @@
           <w:tcPr>
             <w:tcW w:w="1697" w:type="dxa"/>
           </w:tcPr>
-          <w:p/>
+          <w:p>
+            <w:r>
+              <w:t>Jut as simple as D3</w:t>
+            </w:r>
+          </w:p>
         </w:tc>
         <w:tc>
           <w:tcPr>
@@ -199,13 +256,67 @@
         </w:tc>
         <w:tc>
           <w:tcPr>
-            <w:tcW w:w="1842" w:type="dxa"/>
-          </w:tcPr>
-          <w:p/>
-        </w:tc>
-        <w:tc>
-          <w:tcPr>
-            <w:tcW w:w="1985" w:type="dxa"/>
+            <w:tcW w:w="3260" w:type="dxa"/>
+          </w:tcPr>
+          <w:p>
+            <w:proofErr w:type="spellStart"/>
+            <w:r>
+              <w:t>getX</w:t>
+            </w:r>
+            <w:proofErr w:type="spellEnd"/>
+            <w:r>
+              <w:t xml:space="preserve">, </w:t>
+            </w:r>
+            <w:proofErr w:type="spellStart"/>
+            <w:r>
+              <w:t>getY</w:t>
+            </w:r>
+            <w:proofErr w:type="spellEnd"/>
+            <w:r>
+              <w:t xml:space="preserve">, and </w:t>
+            </w:r>
+            <w:proofErr w:type="spellStart"/>
+            <w:r>
+              <w:t>getDistance</w:t>
+            </w:r>
+            <w:proofErr w:type="spellEnd"/>
+            <w:r>
+              <w:t xml:space="preserve"> methods will be faster as X and Y coordinates are already stores.</w:t>
+            </w:r>
+          </w:p>
+          <w:p>
+            <w:proofErr w:type="spellStart"/>
+            <w:r>
+              <w:t>getRho</w:t>
+            </w:r>
+            <w:proofErr w:type="spellEnd"/>
+            <w:r>
+              <w:t xml:space="preserve"> and </w:t>
+            </w:r>
+            <w:proofErr w:type="spellStart"/>
+            <w:r>
+              <w:t>getTheta</w:t>
+            </w:r>
+            <w:proofErr w:type="spellEnd"/>
+            <w:r>
+              <w:t xml:space="preserve"> are slowe</w:t>
+            </w:r>
+            <w:r>
+              <w:t xml:space="preserve">r as </w:t>
+            </w:r>
+            <w:proofErr w:type="spellStart"/>
+            <w:r>
+              <w:t>converesions</w:t>
+            </w:r>
+            <w:proofErr w:type="spellEnd"/>
+            <w:r>
+              <w:t xml:space="preserve"> must be done</w:t>
+            </w:r>
+          </w:p>
+        </w:tc>
+        <w:tc>
+          <w:tcPr>
+            <w:tcW w:w="1843" w:type="dxa"/>
           </w:tcPr>
           <w:p/>
         </w:tc>
@@ -225,7 +336,11 @@
           <w:tcPr>
             <w:tcW w:w="1697" w:type="dxa"/>
           </w:tcPr>
-          <w:p/>
+          <w:p>
+            <w:r>
+              <w:t>Will require an extra class, the interface to be created</w:t>
+            </w:r>
+          </w:p>
         </w:tc>
         <w:tc>
           <w:tcPr>
@@ -235,13 +350,17 @@
         </w:tc>
         <w:tc>
           <w:tcPr>
-            <w:tcW w:w="1842" w:type="dxa"/>
-          </w:tcPr>
-          <w:p/>
-        </w:tc>
-        <w:tc>
-          <w:tcPr>
-            <w:tcW w:w="1985" w:type="dxa"/>
+            <w:tcW w:w="3260" w:type="dxa"/>
+          </w:tcPr>
+          <w:p>
+            <w:r>
+              <w:t>Average efficiency for all methods should be in between design 2 and design 3, as it depends on what concrete class was used.</w:t>
+            </w:r>
+          </w:p>
+        </w:tc>
+        <w:tc>
+          <w:tcPr>
+            <w:tcW w:w="1843" w:type="dxa"/>
           </w:tcPr>
           <w:p/>
         </w:tc>
@@ -267,49 +386,20 @@
     </w:p>
     <w:p>
       <w:pPr>
+        <w:jc w:val="center"/>
         <w:rPr>
           <w:b/>
+          <w:sz w:val="24"/>
+          <w:szCs w:val="24"/>
         </w:rPr>
       </w:pPr>
-    </w:p>
-    <w:p>
       <w:r>
         <w:rPr>
           <w:b/>
+          <w:sz w:val="24"/>
+          <w:szCs w:val="24"/>
         </w:rPr>
-        <w:t>E.26</w:t>
-      </w:r>
-      <w:r>
-        <w:t xml:space="preserve"> Advantages and Disadvantages of each design</w:t>
-      </w:r>
-    </w:p>
-    <w:p/>
-    <w:p/>
-    <w:p/>
-    <w:p/>
-    <w:p/>
-    <w:p/>
-    <w:p>
-      <w:r>
-        <w:t xml:space="preserve">For the following exercises we created </w:t>
-      </w:r>
-      <w:r>
-        <w:rPr>
-          <w:highlight w:val="yellow"/>
-        </w:rPr>
-        <w:t>XXXX</w:t>
-      </w:r>
-      <w:r>
-        <w:t xml:space="preserve"> instances of each class and tested each method </w:t>
-      </w:r>
-      <w:r>
-        <w:rPr>
-          <w:highlight w:val="yellow"/>
-        </w:rPr>
-        <w:t>XXXX times</w:t>
-      </w:r>
-      <w:r>
-        <w:t>:</w:t>
+        <w:t>Part 1: Point classes</w:t>
       </w:r>
     </w:p>
     <w:p>
@@ -318,22 +408,6 @@
           <w:b/>
         </w:rPr>
       </w:pPr>
-      <w:r>
-        <w:rPr>
-          <w:b/>
-        </w:rPr>
-        <w:t>E.28</w:t>
-      </w:r>
-    </w:p>
-    <w:p>
-      <w:r>
-        <w:t>Magnitude of the differences in efficiency of designs</w:t>
-      </w:r>
-    </w:p>
-    <w:p>
-      <w:r>
-        <w:t>Comparison to hypotheses from E.26:</w:t>
-      </w:r>
     </w:p>
     <w:p>
       <w:pPr>
@@ -341,19 +415,45 @@
           <w:b/>
         </w:rPr>
       </w:pPr>
+    </w:p>
+    <w:p>
       <w:r>
         <w:rPr>
           <w:b/>
         </w:rPr>
-        <w:t>E.29</w:t>
+        <w:t>E.26</w:t>
+      </w:r>
+      <w:r>
+        <w:t xml:space="preserve"> Advantages and Disadvantages of each design</w:t>
+      </w:r>
+      <w:r>
+        <w:t xml:space="preserve"> hypothesis</w:t>
       </w:r>
     </w:p>
+    <w:p/>
+    <w:p/>
     <w:p>
       <w:r>
-        <w:t>Performance analysis ran using PointTest.java. Results summarized in E.30</w:t>
-      </w:r>
-      <w:bookmarkStart w:id="0" w:name="_GoBack"/>
-      <w:bookmarkEnd w:id="0"/>
+        <w:t xml:space="preserve">For the following exercises we created </w:t>
+      </w:r>
+      <w:r>
+        <w:rPr>
+          <w:highlight w:val="yellow"/>
+        </w:rPr>
+        <w:t>XXXX</w:t>
+      </w:r>
+      <w:r>
+        <w:t xml:space="preserve"> instances of each class and tested each method </w:t>
+      </w:r>
+      <w:r>
+        <w:rPr>
+          <w:highlight w:val="yellow"/>
+        </w:rPr>
+        <w:t>XXXX times</w:t>
+      </w:r>
+      <w:r>
+        <w:t>:</w:t>
+      </w:r>
     </w:p>
     <w:p>
       <w:pPr>
@@ -365,12 +465,71 @@
         <w:rPr>
           <w:b/>
         </w:rPr>
-        <w:t>E.30</w:t>
+        <w:t>E.28</w:t>
       </w:r>
     </w:p>
     <w:p>
       <w:r>
+        <w:t>Magnitude of the differences in efficiency of designs</w:t>
+      </w:r>
+      <w:r>
+        <w:t>:</w:t>
+      </w:r>
+    </w:p>
+    <w:p>
+      <w:r>
+        <w:t>Comparison to hypotheses from E.26:</w:t>
+      </w:r>
+    </w:p>
+    <w:p>
+      <w:pPr>
+        <w:rPr>
+          <w:b/>
+        </w:rPr>
+      </w:pPr>
+      <w:r>
+        <w:rPr>
+          <w:b/>
+        </w:rPr>
+        <w:t>E.29</w:t>
+      </w:r>
+    </w:p>
+    <w:p>
+      <w:r>
+        <w:t xml:space="preserve">Performance analysis </w:t>
+      </w:r>
+      <w:r>
+        <w:t xml:space="preserve">on all methods </w:t>
+      </w:r>
+      <w:r>
+        <w:t>ran using PointTest.java. Results summarized in E.30</w:t>
+      </w:r>
+    </w:p>
+    <w:p/>
+    <w:p/>
+    <w:p/>
+    <w:p/>
+    <w:p/>
+    <w:p>
+      <w:pPr>
+        <w:rPr>
+          <w:b/>
+        </w:rPr>
+      </w:pPr>
+      <w:r>
+        <w:rPr>
+          <w:b/>
+        </w:rPr>
+        <w:lastRenderedPageBreak/>
+        <w:t>E.30</w:t>
+      </w:r>
+    </w:p>
+    <w:p>
+      <w:r>
         <w:t>Average Computations speeds for the operations on different designs</w:t>
+      </w:r>
+      <w:r>
+        <w:t xml:space="preserve"> in milliseconds</w:t>
       </w:r>
     </w:p>
     <w:tbl>
@@ -766,6 +925,472 @@
     </w:tbl>
     <w:p/>
     <w:p/>
+    <w:p/>
+    <w:p/>
+    <w:p/>
+    <w:p>
+      <w:pPr>
+        <w:jc w:val="center"/>
+        <w:rPr>
+          <w:b/>
+          <w:sz w:val="24"/>
+        </w:rPr>
+      </w:pPr>
+      <w:r>
+        <w:rPr>
+          <w:b/>
+          <w:sz w:val="24"/>
+        </w:rPr>
+        <w:t>Part 2: Vector/</w:t>
+      </w:r>
+      <w:proofErr w:type="spellStart"/>
+      <w:r>
+        <w:rPr>
+          <w:b/>
+          <w:sz w:val="24"/>
+        </w:rPr>
+        <w:t>ArraysLists</w:t>
+      </w:r>
+      <w:proofErr w:type="spellEnd"/>
+      <w:r>
+        <w:rPr>
+          <w:b/>
+          <w:sz w:val="24"/>
+        </w:rPr>
+        <w:t>/Arrays</w:t>
+      </w:r>
+    </w:p>
+    <w:p>
+      <w:pPr>
+        <w:jc w:val="center"/>
+        <w:rPr>
+          <w:b/>
+          <w:sz w:val="24"/>
+        </w:rPr>
+      </w:pPr>
+    </w:p>
+    <w:tbl>
+      <w:tblPr>
+        <w:tblStyle w:val="TableGrid"/>
+        <w:tblW w:w="0" w:type="auto"/>
+        <w:tblLook w:val="04A0" w:firstRow="1" w:lastRow="0" w:firstColumn="1" w:lastColumn="0" w:noHBand="0" w:noVBand="1"/>
+      </w:tblPr>
+      <w:tblGrid>
+        <w:gridCol w:w="2337"/>
+        <w:gridCol w:w="2337"/>
+        <w:gridCol w:w="2338"/>
+        <w:gridCol w:w="2338"/>
+      </w:tblGrid>
+      <w:tr>
+        <w:tc>
+          <w:tcPr>
+            <w:tcW w:w="2337" w:type="dxa"/>
+          </w:tcPr>
+          <w:p>
+            <w:pPr>
+              <w:jc w:val="center"/>
+              <w:rPr>
+                <w:b/>
+              </w:rPr>
+            </w:pPr>
+            <w:r>
+              <w:rPr>
+                <w:b/>
+              </w:rPr>
+              <w:t>Time</w:t>
+            </w:r>
+          </w:p>
+        </w:tc>
+        <w:tc>
+          <w:tcPr>
+            <w:tcW w:w="2337" w:type="dxa"/>
+          </w:tcPr>
+          <w:p>
+            <w:pPr>
+              <w:jc w:val="center"/>
+              <w:rPr>
+                <w:b/>
+              </w:rPr>
+            </w:pPr>
+            <w:proofErr w:type="spellStart"/>
+            <w:r>
+              <w:rPr>
+                <w:b/>
+              </w:rPr>
+              <w:t>ArrayList</w:t>
+            </w:r>
+            <w:proofErr w:type="spellEnd"/>
+          </w:p>
+        </w:tc>
+        <w:tc>
+          <w:tcPr>
+            <w:tcW w:w="2338" w:type="dxa"/>
+          </w:tcPr>
+          <w:p>
+            <w:pPr>
+              <w:jc w:val="center"/>
+              <w:rPr>
+                <w:b/>
+              </w:rPr>
+            </w:pPr>
+            <w:r>
+              <w:rPr>
+                <w:b/>
+              </w:rPr>
+              <w:t>Vector</w:t>
+            </w:r>
+          </w:p>
+        </w:tc>
+        <w:tc>
+          <w:tcPr>
+            <w:tcW w:w="2338" w:type="dxa"/>
+          </w:tcPr>
+          <w:p>
+            <w:pPr>
+              <w:jc w:val="center"/>
+              <w:rPr>
+                <w:b/>
+              </w:rPr>
+            </w:pPr>
+            <w:r>
+              <w:rPr>
+                <w:b/>
+              </w:rPr>
+              <w:t>Array</w:t>
+            </w:r>
+          </w:p>
+        </w:tc>
+      </w:tr>
+      <w:tr>
+        <w:tc>
+          <w:tcPr>
+            <w:tcW w:w="2337" w:type="dxa"/>
+          </w:tcPr>
+          <w:p>
+            <w:pPr>
+              <w:jc w:val="center"/>
+              <w:rPr>
+                <w:b/>
+              </w:rPr>
+            </w:pPr>
+            <w:r>
+              <w:rPr>
+                <w:b/>
+              </w:rPr>
+              <w:t>Test 1</w:t>
+            </w:r>
+          </w:p>
+        </w:tc>
+        <w:tc>
+          <w:tcPr>
+            <w:tcW w:w="2337" w:type="dxa"/>
+          </w:tcPr>
+          <w:p>
+            <w:pPr>
+              <w:jc w:val="center"/>
+            </w:pPr>
+            <w:r>
+              <w:t>0.122947988</w:t>
+            </w:r>
+          </w:p>
+        </w:tc>
+        <w:tc>
+          <w:tcPr>
+            <w:tcW w:w="2338" w:type="dxa"/>
+          </w:tcPr>
+          <w:p>
+            <w:pPr>
+              <w:jc w:val="center"/>
+            </w:pPr>
+            <w:r>
+              <w:t>3.260702445</w:t>
+            </w:r>
+          </w:p>
+        </w:tc>
+        <w:tc>
+          <w:tcPr>
+            <w:tcW w:w="2338" w:type="dxa"/>
+          </w:tcPr>
+          <w:p>
+            <w:pPr>
+              <w:jc w:val="center"/>
+            </w:pPr>
+            <w:r>
+              <w:t>0.079015661</w:t>
+            </w:r>
+          </w:p>
+        </w:tc>
+      </w:tr>
+      <w:tr>
+        <w:tc>
+          <w:tcPr>
+            <w:tcW w:w="2337" w:type="dxa"/>
+          </w:tcPr>
+          <w:p>
+            <w:pPr>
+              <w:jc w:val="center"/>
+              <w:rPr>
+                <w:b/>
+              </w:rPr>
+            </w:pPr>
+            <w:r>
+              <w:rPr>
+                <w:b/>
+              </w:rPr>
+              <w:t>Test 2</w:t>
+            </w:r>
+          </w:p>
+        </w:tc>
+        <w:tc>
+          <w:tcPr>
+            <w:tcW w:w="2337" w:type="dxa"/>
+          </w:tcPr>
+          <w:p>
+            <w:pPr>
+              <w:jc w:val="center"/>
+            </w:pPr>
+            <w:r>
+              <w:t>0.175345685</w:t>
+            </w:r>
+          </w:p>
+        </w:tc>
+        <w:tc>
+          <w:tcPr>
+            <w:tcW w:w="2338" w:type="dxa"/>
+          </w:tcPr>
+          <w:p>
+            <w:pPr>
+              <w:jc w:val="center"/>
+            </w:pPr>
+            <w:r>
+              <w:t>3.750741664</w:t>
+            </w:r>
+          </w:p>
+        </w:tc>
+        <w:tc>
+          <w:tcPr>
+            <w:tcW w:w="2338" w:type="dxa"/>
+          </w:tcPr>
+          <w:p>
+            <w:pPr>
+              <w:jc w:val="center"/>
+            </w:pPr>
+            <w:r>
+              <w:t>0.095158389</w:t>
+            </w:r>
+          </w:p>
+        </w:tc>
+      </w:tr>
+      <w:tr>
+        <w:tc>
+          <w:tcPr>
+            <w:tcW w:w="2337" w:type="dxa"/>
+          </w:tcPr>
+          <w:p>
+            <w:pPr>
+              <w:jc w:val="center"/>
+              <w:rPr>
+                <w:b/>
+              </w:rPr>
+            </w:pPr>
+            <w:r>
+              <w:rPr>
+                <w:b/>
+              </w:rPr>
+              <w:t>Test 3</w:t>
+            </w:r>
+          </w:p>
+        </w:tc>
+        <w:tc>
+          <w:tcPr>
+            <w:tcW w:w="2337" w:type="dxa"/>
+          </w:tcPr>
+          <w:p>
+            <w:pPr>
+              <w:jc w:val="center"/>
+            </w:pPr>
+            <w:r>
+              <w:t>0.143885242</w:t>
+            </w:r>
+          </w:p>
+        </w:tc>
+        <w:tc>
+          <w:tcPr>
+            <w:tcW w:w="2338" w:type="dxa"/>
+          </w:tcPr>
+          <w:p>
+            <w:pPr>
+              <w:jc w:val="center"/>
+            </w:pPr>
+            <w:r>
+              <w:t>3.377636697</w:t>
+            </w:r>
+          </w:p>
+        </w:tc>
+        <w:tc>
+          <w:tcPr>
+            <w:tcW w:w="2338" w:type="dxa"/>
+          </w:tcPr>
+          <w:p>
+            <w:pPr>
+              <w:jc w:val="center"/>
+            </w:pPr>
+            <w:r>
+              <w:t>0.09134859</w:t>
+            </w:r>
+          </w:p>
+        </w:tc>
+      </w:tr>
+      <w:tr>
+        <w:tc>
+          <w:tcPr>
+            <w:tcW w:w="2337" w:type="dxa"/>
+          </w:tcPr>
+          <w:p>
+            <w:pPr>
+              <w:jc w:val="center"/>
+              <w:rPr>
+                <w:b/>
+              </w:rPr>
+            </w:pPr>
+            <w:r>
+              <w:rPr>
+                <w:b/>
+              </w:rPr>
+              <w:t>Average</w:t>
+            </w:r>
+          </w:p>
+        </w:tc>
+        <w:tc>
+          <w:tcPr>
+            <w:tcW w:w="2337" w:type="dxa"/>
+          </w:tcPr>
+          <w:p>
+            <w:pPr>
+              <w:jc w:val="center"/>
+            </w:pPr>
+          </w:p>
+        </w:tc>
+        <w:tc>
+          <w:tcPr>
+            <w:tcW w:w="2338" w:type="dxa"/>
+          </w:tcPr>
+          <w:p>
+            <w:pPr>
+              <w:jc w:val="center"/>
+            </w:pPr>
+          </w:p>
+        </w:tc>
+        <w:tc>
+          <w:tcPr>
+            <w:tcW w:w="2338" w:type="dxa"/>
+          </w:tcPr>
+          <w:p>
+            <w:pPr>
+              <w:jc w:val="center"/>
+            </w:pPr>
+          </w:p>
+        </w:tc>
+      </w:tr>
+    </w:tbl>
+    <w:p/>
+    <w:p>
+      <w:r>
+        <w:t xml:space="preserve">The table displays the time taken in </w:t>
+      </w:r>
+      <w:proofErr w:type="gramStart"/>
+      <w:r>
+        <w:t xml:space="preserve">seconds </w:t>
+      </w:r>
+      <w:r>
+        <w:t xml:space="preserve"> for</w:t>
+      </w:r>
+      <w:proofErr w:type="gramEnd"/>
+      <w:r>
+        <w:t xml:space="preserve"> each collection to sum up a</w:t>
+      </w:r>
+      <w:r>
+        <w:t>l</w:t>
+      </w:r>
+      <w:r>
+        <w:t xml:space="preserve">l the integers stored. We chose to test </w:t>
+      </w:r>
+      <w:proofErr w:type="gramStart"/>
+      <w:r>
+        <w:t xml:space="preserve">this </w:t>
+      </w:r>
+      <w:r>
+        <w:t>collections</w:t>
+      </w:r>
+      <w:proofErr w:type="gramEnd"/>
+      <w:r>
+        <w:t xml:space="preserve"> containing</w:t>
+      </w:r>
+      <w:r>
+        <w:t xml:space="preserve"> </w:t>
+      </w:r>
+      <w:r>
+        <w:t>80 000 000</w:t>
+      </w:r>
+      <w:r>
+        <w:t xml:space="preserve"> integers, ranging from 0-9.</w:t>
+      </w:r>
+    </w:p>
+    <w:p>
+      <w:r>
+        <w:t xml:space="preserve">From these results, we recommend that developers always use arrays when the size is known as the array was </w:t>
+      </w:r>
+      <w:r>
+        <w:rPr>
+          <w:highlight w:val="yellow"/>
+        </w:rPr>
+        <w:t>XX</w:t>
+      </w:r>
+      <w:r>
+        <w:t xml:space="preserve"> times faster than the </w:t>
+      </w:r>
+      <w:proofErr w:type="spellStart"/>
+      <w:r>
+        <w:t>arraylist</w:t>
+      </w:r>
+      <w:proofErr w:type="spellEnd"/>
+      <w:r>
+        <w:t xml:space="preserve">. If the size is </w:t>
+      </w:r>
+      <w:proofErr w:type="gramStart"/>
+      <w:r>
+        <w:t>unknown</w:t>
+      </w:r>
+      <w:proofErr w:type="gramEnd"/>
+      <w:r>
+        <w:t xml:space="preserve"> then we would recommend </w:t>
+      </w:r>
+      <w:proofErr w:type="spellStart"/>
+      <w:r>
+        <w:t>arrayList</w:t>
+      </w:r>
+      <w:proofErr w:type="spellEnd"/>
+      <w:r>
+        <w:t xml:space="preserve"> over vectors for performance as the vector was </w:t>
+      </w:r>
+      <w:r>
+        <w:rPr>
+          <w:highlight w:val="yellow"/>
+        </w:rPr>
+        <w:t>XXX</w:t>
+      </w:r>
+      <w:r>
+        <w:t xml:space="preserve"> slower than the </w:t>
+      </w:r>
+      <w:proofErr w:type="spellStart"/>
+      <w:r>
+        <w:t>arraylist</w:t>
+      </w:r>
+      <w:proofErr w:type="spellEnd"/>
+      <w:r>
+        <w:t>.</w:t>
+      </w:r>
+    </w:p>
     <w:p/>
     <w:sectPr>
       <w:headerReference w:type="default" r:id="rId6"/>

</xml_diff>

<commit_message>
finished the word document
</commit_message>
<xml_diff>
--- a/E26 E30.docx
+++ b/E26 E30.docx
@@ -220,6 +220,13 @@
           <w:sz w:val="24"/>
           <w:szCs w:val="24"/>
         </w:rPr>
+        <w:t xml:space="preserve">This file took over 10 seconds to run. </w:t>
+      </w:r>
+      <w:r>
+        <w:rPr>
+          <w:sz w:val="24"/>
+          <w:szCs w:val="24"/>
+        </w:rPr>
         <w:t>Running this file will output the time it takes for each method of each design to run.</w:t>
       </w:r>
       <w:r>
@@ -422,6 +429,43 @@
           <w:szCs w:val="24"/>
         </w:rPr>
         <w:t>D6</w:t>
+      </w:r>
+      <w:r>
+        <w:rPr>
+          <w:sz w:val="24"/>
+          <w:szCs w:val="24"/>
+        </w:rPr>
+        <w:t>.</w:t>
+      </w:r>
+    </w:p>
+    <w:p>
+      <w:pPr>
+        <w:ind w:left="720"/>
+        <w:rPr>
+          <w:sz w:val="24"/>
+          <w:szCs w:val="24"/>
+        </w:rPr>
+      </w:pPr>
+      <w:r>
+        <w:rPr>
+          <w:sz w:val="24"/>
+          <w:szCs w:val="24"/>
+        </w:rPr>
+        <w:t xml:space="preserve">The sample output </w:t>
+      </w:r>
+      <w:r>
+        <w:rPr>
+          <w:sz w:val="24"/>
+          <w:szCs w:val="24"/>
+        </w:rPr>
+        <w:t xml:space="preserve">of one run of the program </w:t>
+      </w:r>
+      <w:r>
+        <w:rPr>
+          <w:sz w:val="24"/>
+          <w:szCs w:val="24"/>
+        </w:rPr>
+        <w:t>is included below</w:t>
       </w:r>
       <w:r>
         <w:rPr>
@@ -657,17 +701,6 @@
     </w:p>
     <w:p>
       <w:pPr>
-        <w:jc w:val="center"/>
-        <w:rPr>
-          <w:b/>
-          <w:sz w:val="24"/>
-          <w:szCs w:val="24"/>
-        </w:rPr>
-      </w:pPr>
-    </w:p>
-    <w:p>
-      <w:pPr>
-        <w:jc w:val="center"/>
         <w:rPr>
           <w:b/>
           <w:sz w:val="24"/>
@@ -708,7 +741,49 @@
           <w:sz w:val="24"/>
           <w:szCs w:val="24"/>
         </w:rPr>
-        <w:t xml:space="preserve">Question 4:  </w:t>
+        <w:t xml:space="preserve">Question 4: </w:t>
+      </w:r>
+      <w:r>
+        <w:rPr>
+          <w:b/>
+          <w:sz w:val="24"/>
+          <w:szCs w:val="24"/>
+        </w:rPr>
+        <w:t xml:space="preserve">Sample </w:t>
+      </w:r>
+      <w:proofErr w:type="spellStart"/>
+      <w:r>
+        <w:rPr>
+          <w:b/>
+          <w:sz w:val="24"/>
+          <w:szCs w:val="24"/>
+        </w:rPr>
+        <w:t>Ouput</w:t>
+      </w:r>
+      <w:proofErr w:type="spellEnd"/>
+      <w:r>
+        <w:rPr>
+          <w:b/>
+          <w:sz w:val="24"/>
+          <w:szCs w:val="24"/>
+        </w:rPr>
+        <w:t>:</w:t>
+      </w:r>
+      <w:r>
+        <w:rPr>
+          <w:b/>
+          <w:sz w:val="24"/>
+          <w:szCs w:val="24"/>
+        </w:rPr>
+        <w:t xml:space="preserve"> </w:t>
+      </w:r>
+      <w:r>
+        <w:rPr>
+          <w:b/>
+          <w:sz w:val="24"/>
+          <w:szCs w:val="24"/>
+        </w:rPr>
+        <w:t>“</w:t>
       </w:r>
       <w:r>
         <w:rPr>
@@ -718,6 +793,14 @@
         </w:rPr>
         <w:t>PointCPTestQ4.java</w:t>
       </w:r>
+      <w:r>
+        <w:rPr>
+          <w:b/>
+          <w:sz w:val="24"/>
+          <w:szCs w:val="24"/>
+        </w:rPr>
+        <w:t>”</w:t>
+      </w:r>
     </w:p>
     <w:p>
       <w:pPr>
@@ -1225,6 +1308,278 @@
       </w:pPr>
       <w:r>
         <w:t>PS C:\Users\aisha\Desktop\SEG2105\Labs\Lab2\Assignment\src\lab1</w:t>
+      </w:r>
+    </w:p>
+    <w:p>
+      <w:pPr>
+        <w:rPr>
+          <w:sz w:val="24"/>
+          <w:szCs w:val="24"/>
+        </w:rPr>
+      </w:pPr>
+      <w:r>
+        <w:rPr>
+          <w:b/>
+          <w:sz w:val="24"/>
+          <w:szCs w:val="24"/>
+        </w:rPr>
+        <w:lastRenderedPageBreak/>
+        <w:t xml:space="preserve">Question </w:t>
+      </w:r>
+      <w:proofErr w:type="gramStart"/>
+      <w:r>
+        <w:rPr>
+          <w:b/>
+          <w:sz w:val="24"/>
+          <w:szCs w:val="24"/>
+        </w:rPr>
+        <w:t>6:Sample</w:t>
+      </w:r>
+      <w:proofErr w:type="gramEnd"/>
+      <w:r>
+        <w:rPr>
+          <w:b/>
+          <w:sz w:val="24"/>
+          <w:szCs w:val="24"/>
+        </w:rPr>
+        <w:t xml:space="preserve"> Output: “</w:t>
+      </w:r>
+      <w:r>
+        <w:rPr>
+          <w:b/>
+          <w:sz w:val="24"/>
+          <w:szCs w:val="24"/>
+        </w:rPr>
+        <w:t>PointAnalyseTest.java</w:t>
+      </w:r>
+      <w:r>
+        <w:rPr>
+          <w:b/>
+          <w:sz w:val="24"/>
+          <w:szCs w:val="24"/>
+        </w:rPr>
+        <w:t>”</w:t>
+      </w:r>
+    </w:p>
+    <w:p>
+      <w:r>
+        <w:t>Testing Version 2...</w:t>
+      </w:r>
+    </w:p>
+    <w:p>
+      <w:r>
+        <w:t xml:space="preserve">time to </w:t>
+      </w:r>
+      <w:proofErr w:type="spellStart"/>
+      <w:r>
+        <w:t>getX</w:t>
+      </w:r>
+      <w:proofErr w:type="spellEnd"/>
+      <w:r>
+        <w:t xml:space="preserve"> of 5000000 points: 583322.478 milliseconds.</w:t>
+      </w:r>
+    </w:p>
+    <w:p>
+      <w:r>
+        <w:t xml:space="preserve">time to </w:t>
+      </w:r>
+      <w:proofErr w:type="spellStart"/>
+      <w:r>
+        <w:t>getY</w:t>
+      </w:r>
+      <w:proofErr w:type="spellEnd"/>
+      <w:r>
+        <w:t xml:space="preserve"> of 5000000 points: 537510.964 milliseconds.</w:t>
+      </w:r>
+    </w:p>
+    <w:p>
+      <w:r>
+        <w:t xml:space="preserve">time to </w:t>
+      </w:r>
+      <w:proofErr w:type="spellStart"/>
+      <w:r>
+        <w:t>getRho</w:t>
+      </w:r>
+      <w:proofErr w:type="spellEnd"/>
+      <w:r>
+        <w:t xml:space="preserve"> of 5000000 points: 13132.641 milliseconds.</w:t>
+      </w:r>
+    </w:p>
+    <w:p>
+      <w:r>
+        <w:t xml:space="preserve">time to </w:t>
+      </w:r>
+      <w:proofErr w:type="spellStart"/>
+      <w:r>
+        <w:t>getTheta</w:t>
+      </w:r>
+      <w:proofErr w:type="spellEnd"/>
+      <w:r>
+        <w:t xml:space="preserve"> of 5000000 points: 12704.087 milliseconds.</w:t>
+      </w:r>
+    </w:p>
+    <w:p>
+      <w:r>
+        <w:t>time to do Distance of 5000000 points: 1717196.054 milliseconds.</w:t>
+      </w:r>
+    </w:p>
+    <w:p>
+      <w:r>
+        <w:t>time to do rotate on 5000000 points: 3855089.734 milliseconds.</w:t>
+      </w:r>
+    </w:p>
+    <w:p>
+      <w:r>
+        <w:t>time to do conversion on 5000000 points: 1203257.089 milliseconds.</w:t>
+      </w:r>
+    </w:p>
+    <w:p/>
+    <w:p>
+      <w:r>
+        <w:t>Testing Version 3...</w:t>
+      </w:r>
+    </w:p>
+    <w:p>
+      <w:r>
+        <w:t xml:space="preserve">time to </w:t>
+      </w:r>
+      <w:proofErr w:type="spellStart"/>
+      <w:r>
+        <w:t>getX</w:t>
+      </w:r>
+      <w:proofErr w:type="spellEnd"/>
+      <w:r>
+        <w:t xml:space="preserve"> of 5000000 points: 7407.005 milliseconds.</w:t>
+      </w:r>
+    </w:p>
+    <w:p>
+      <w:r>
+        <w:t xml:space="preserve">time to </w:t>
+      </w:r>
+      <w:proofErr w:type="spellStart"/>
+      <w:r>
+        <w:t>getY</w:t>
+      </w:r>
+      <w:proofErr w:type="spellEnd"/>
+      <w:r>
+        <w:t xml:space="preserve"> of 5000000 points: 12680.299 milliseconds.</w:t>
+      </w:r>
+    </w:p>
+    <w:p>
+      <w:r>
+        <w:t xml:space="preserve">time to </w:t>
+      </w:r>
+      <w:proofErr w:type="spellStart"/>
+      <w:r>
+        <w:t>getRho</w:t>
+      </w:r>
+      <w:proofErr w:type="spellEnd"/>
+      <w:r>
+        <w:t xml:space="preserve"> of 5000000 points: 14543.661 milliseconds.</w:t>
+      </w:r>
+    </w:p>
+    <w:p>
+      <w:r>
+        <w:t xml:space="preserve">time to </w:t>
+      </w:r>
+      <w:proofErr w:type="spellStart"/>
+      <w:r>
+        <w:t>getTheta</w:t>
+      </w:r>
+      <w:proofErr w:type="spellEnd"/>
+      <w:r>
+        <w:t xml:space="preserve"> of 5000000 points: 625419.728 milliseconds.</w:t>
+      </w:r>
+    </w:p>
+    <w:p>
+      <w:r>
+        <w:t>time to do Distance of 5000000 points: 14778.517 milliseconds.</w:t>
+      </w:r>
+    </w:p>
+    <w:p>
+      <w:r>
+        <w:t>time to do rotate on 5000000 points: 1423069.59 milliseconds.</w:t>
+      </w:r>
+    </w:p>
+    <w:p>
+      <w:r>
+        <w:t>time to do conversion on 5000000 points: 684914.774 milliseconds.</w:t>
+      </w:r>
+    </w:p>
+    <w:p/>
+    <w:p>
+      <w:r>
+        <w:t>Testing Version 6...</w:t>
+      </w:r>
+    </w:p>
+    <w:p>
+      <w:r>
+        <w:t xml:space="preserve">time to </w:t>
+      </w:r>
+      <w:proofErr w:type="spellStart"/>
+      <w:r>
+        <w:t>getX</w:t>
+      </w:r>
+      <w:proofErr w:type="spellEnd"/>
+      <w:r>
+        <w:t xml:space="preserve"> of 5000000 points: 427484.643 milliseconds.</w:t>
+      </w:r>
+    </w:p>
+    <w:p>
+      <w:r>
+        <w:t xml:space="preserve">time to </w:t>
+      </w:r>
+      <w:proofErr w:type="spellStart"/>
+      <w:r>
+        <w:t>getY</w:t>
+      </w:r>
+      <w:proofErr w:type="spellEnd"/>
+      <w:r>
+        <w:t xml:space="preserve"> of 5000000 points: 398742.051 milliseconds.</w:t>
+      </w:r>
+    </w:p>
+    <w:p>
+      <w:r>
+        <w:t xml:space="preserve">time to </w:t>
+      </w:r>
+      <w:proofErr w:type="spellStart"/>
+      <w:r>
+        <w:t>getRho</w:t>
+      </w:r>
+      <w:proofErr w:type="spellEnd"/>
+      <w:r>
+        <w:t xml:space="preserve"> of 5000000 points: 35141.455 milliseconds.</w:t>
+      </w:r>
+    </w:p>
+    <w:p>
+      <w:r>
+        <w:t xml:space="preserve">time to </w:t>
+      </w:r>
+      <w:proofErr w:type="spellStart"/>
+      <w:r>
+        <w:t>getTheta</w:t>
+      </w:r>
+      <w:proofErr w:type="spellEnd"/>
+      <w:r>
+        <w:t xml:space="preserve"> of 5000000 points: 367403.969 milliseconds.</w:t>
+      </w:r>
+    </w:p>
+    <w:p>
+      <w:r>
+        <w:t>time to do Distance of 5000000 points: 919500.506 milliseconds.</w:t>
+      </w:r>
+    </w:p>
+    <w:p>
+      <w:r>
+        <w:t>time to do rotate on 5000000 points: 2439311.987 milliseconds.</w:t>
+      </w:r>
+    </w:p>
+    <w:p>
+      <w:r>
+        <w:t>time to do conversion to opposite type on 5000000 points: 17306.043 milliseconds.</w:t>
+      </w:r>
+      <w:r>
+        <w:br w:type="page"/>
       </w:r>
     </w:p>
     <w:p>
@@ -1258,20 +1613,38 @@
     <w:tbl>
       <w:tblPr>
         <w:tblStyle w:val="TableGrid"/>
-        <w:tblpPr w:leftFromText="180" w:rightFromText="180" w:vertAnchor="page" w:horzAnchor="margin" w:tblpY="2737"/>
-        <w:tblW w:w="0" w:type="auto"/>
+        <w:tblpPr w:leftFromText="180" w:rightFromText="180" w:vertAnchor="page" w:horzAnchor="margin" w:tblpX="-431" w:tblpY="2737"/>
+        <w:tblW w:w="10349" w:type="dxa"/>
         <w:tblLook w:val="04A0" w:firstRow="1" w:lastRow="0" w:firstColumn="1" w:lastColumn="0" w:noHBand="0" w:noVBand="1"/>
       </w:tblPr>
       <w:tblGrid>
-        <w:gridCol w:w="1573"/>
-        <w:gridCol w:w="1842"/>
-        <w:gridCol w:w="1411"/>
-        <w:gridCol w:w="3434"/>
-        <w:gridCol w:w="1090"/>
+        <w:gridCol w:w="1931"/>
+        <w:gridCol w:w="1588"/>
+        <w:gridCol w:w="1615"/>
+        <w:gridCol w:w="2941"/>
+        <w:gridCol w:w="2274"/>
       </w:tblGrid>
       <w:tr>
         <w:tc>
           <w:tcPr>
+            <w:tcW w:w="1931" w:type="dxa"/>
+          </w:tcPr>
+          <w:p>
+            <w:pPr>
+              <w:rPr>
+                <w:b/>
+              </w:rPr>
+            </w:pPr>
+            <w:r>
+              <w:rPr>
+                <w:b/>
+              </w:rPr>
+              <w:t>Design</w:t>
+            </w:r>
+          </w:p>
+        </w:tc>
+        <w:tc>
+          <w:tcPr>
             <w:tcW w:w="0" w:type="auto"/>
           </w:tcPr>
           <w:p>
@@ -1284,49 +1657,31 @@
               <w:rPr>
                 <w:b/>
               </w:rPr>
-              <w:t>Design</w:t>
-            </w:r>
-          </w:p>
-        </w:tc>
-        <w:tc>
-          <w:tcPr>
-            <w:tcW w:w="0" w:type="auto"/>
-          </w:tcPr>
-          <w:p>
-            <w:pPr>
-              <w:rPr>
-                <w:b/>
-              </w:rPr>
-            </w:pPr>
-            <w:r>
-              <w:rPr>
-                <w:b/>
-              </w:rPr>
               <w:t>Simplicity of Code</w:t>
             </w:r>
           </w:p>
         </w:tc>
         <w:tc>
           <w:tcPr>
-            <w:tcW w:w="0" w:type="auto"/>
-          </w:tcPr>
-          <w:p>
-            <w:pPr>
-              <w:rPr>
-                <w:b/>
-              </w:rPr>
-            </w:pPr>
-            <w:r>
-              <w:rPr>
-                <w:b/>
-              </w:rPr>
-              <w:t>Creating instances Efficiency</w:t>
-            </w:r>
-          </w:p>
-        </w:tc>
-        <w:tc>
-          <w:tcPr>
-            <w:tcW w:w="0" w:type="auto"/>
+            <w:tcW w:w="1615" w:type="dxa"/>
+          </w:tcPr>
+          <w:p>
+            <w:pPr>
+              <w:rPr>
+                <w:b/>
+              </w:rPr>
+            </w:pPr>
+            <w:r>
+              <w:rPr>
+                <w:b/>
+              </w:rPr>
+              <w:t xml:space="preserve">Creating instances </w:t>
+            </w:r>
+          </w:p>
+        </w:tc>
+        <w:tc>
+          <w:tcPr>
+            <w:tcW w:w="2941" w:type="dxa"/>
           </w:tcPr>
           <w:p>
             <w:pPr>
@@ -1352,7 +1707,7 @@
         </w:tc>
         <w:tc>
           <w:tcPr>
-            <w:tcW w:w="0" w:type="auto"/>
+            <w:tcW w:w="2274" w:type="dxa"/>
           </w:tcPr>
           <w:p>
             <w:pPr>
@@ -1372,94 +1727,94 @@
       <w:tr>
         <w:tc>
           <w:tcPr>
+            <w:tcW w:w="1931" w:type="dxa"/>
+          </w:tcPr>
+          <w:p>
+            <w:r>
+              <w:t>2 (</w:t>
+            </w:r>
+            <w:proofErr w:type="spellStart"/>
+            <w:r>
+              <w:t>PointPolar</w:t>
+            </w:r>
+            <w:proofErr w:type="spellEnd"/>
+            <w:r>
+              <w:t>)</w:t>
+            </w:r>
+          </w:p>
+        </w:tc>
+        <w:tc>
+          <w:tcPr>
             <w:tcW w:w="0" w:type="auto"/>
           </w:tcPr>
           <w:p>
             <w:r>
-              <w:t>2 (</w:t>
-            </w:r>
+              <w:t>Just as simple as D3</w:t>
+            </w:r>
+          </w:p>
+        </w:tc>
+        <w:tc>
+          <w:tcPr>
+            <w:tcW w:w="1615" w:type="dxa"/>
+          </w:tcPr>
+          <w:p>
+            <w:r>
+              <w:t>Same as D3</w:t>
+            </w:r>
+          </w:p>
+        </w:tc>
+        <w:tc>
+          <w:tcPr>
+            <w:tcW w:w="2941" w:type="dxa"/>
+          </w:tcPr>
+          <w:p>
             <w:proofErr w:type="spellStart"/>
             <w:r>
-              <w:t>PointPolar</w:t>
+              <w:t>getX</w:t>
             </w:r>
             <w:proofErr w:type="spellEnd"/>
             <w:r>
-              <w:t>)</w:t>
-            </w:r>
-          </w:p>
-        </w:tc>
-        <w:tc>
-          <w:tcPr>
-            <w:tcW w:w="0" w:type="auto"/>
-          </w:tcPr>
-          <w:p>
-            <w:r>
-              <w:t>Just as simple as D3</w:t>
-            </w:r>
-          </w:p>
-        </w:tc>
-        <w:tc>
-          <w:tcPr>
-            <w:tcW w:w="0" w:type="auto"/>
-          </w:tcPr>
-          <w:p>
-            <w:r>
-              <w:t>Same as D3</w:t>
-            </w:r>
-          </w:p>
-        </w:tc>
-        <w:tc>
-          <w:tcPr>
-            <w:tcW w:w="0" w:type="auto"/>
-          </w:tcPr>
-          <w:p>
+              <w:t xml:space="preserve">, </w:t>
+            </w:r>
             <w:proofErr w:type="spellStart"/>
             <w:r>
-              <w:t>getX</w:t>
+              <w:t>getY</w:t>
             </w:r>
             <w:proofErr w:type="spellEnd"/>
             <w:r>
-              <w:t xml:space="preserve">, </w:t>
+              <w:t xml:space="preserve">, and </w:t>
             </w:r>
             <w:proofErr w:type="spellStart"/>
             <w:r>
-              <w:t>getY</w:t>
+              <w:t>getDistance</w:t>
             </w:r>
             <w:proofErr w:type="spellEnd"/>
             <w:r>
+              <w:t xml:space="preserve"> will be slower as more conversions must be done.</w:t>
+            </w:r>
+          </w:p>
+          <w:p>
+            <w:proofErr w:type="spellStart"/>
+            <w:r>
+              <w:t>getRho</w:t>
+            </w:r>
+            <w:proofErr w:type="spellEnd"/>
+            <w:r>
               <w:t xml:space="preserve">, and </w:t>
             </w:r>
             <w:proofErr w:type="spellStart"/>
             <w:r>
-              <w:t>getDistance</w:t>
+              <w:t>getTheta</w:t>
             </w:r>
             <w:proofErr w:type="spellEnd"/>
             <w:r>
-              <w:t xml:space="preserve"> will be slower as more conversions must be done.</w:t>
-            </w:r>
-          </w:p>
-          <w:p>
-            <w:proofErr w:type="spellStart"/>
-            <w:r>
-              <w:t>getRho</w:t>
-            </w:r>
-            <w:proofErr w:type="spellEnd"/>
-            <w:r>
-              <w:t xml:space="preserve">, and </w:t>
-            </w:r>
-            <w:proofErr w:type="spellStart"/>
-            <w:r>
-              <w:t>getTheta</w:t>
-            </w:r>
-            <w:proofErr w:type="spellEnd"/>
-            <w:r>
               <w:t xml:space="preserve"> are faster as they are stored values.</w:t>
             </w:r>
           </w:p>
         </w:tc>
         <w:tc>
           <w:tcPr>
-            <w:tcW w:w="0" w:type="auto"/>
+            <w:tcW w:w="2274" w:type="dxa"/>
           </w:tcPr>
           <w:p>
             <w:r>
@@ -1471,112 +1826,106 @@
       <w:tr>
         <w:tc>
           <w:tcPr>
+            <w:tcW w:w="1931" w:type="dxa"/>
+          </w:tcPr>
+          <w:p>
+            <w:r>
+              <w:t>3 (</w:t>
+            </w:r>
+            <w:proofErr w:type="spellStart"/>
+            <w:r>
+              <w:t>PointCoord</w:t>
+            </w:r>
+            <w:proofErr w:type="spellEnd"/>
+            <w:r>
+              <w:t>)</w:t>
+            </w:r>
+          </w:p>
+        </w:tc>
+        <w:tc>
+          <w:tcPr>
             <w:tcW w:w="0" w:type="auto"/>
           </w:tcPr>
           <w:p>
             <w:r>
-              <w:t>3 (</w:t>
-            </w:r>
+              <w:t>Jut as simple as D3</w:t>
+            </w:r>
+          </w:p>
+        </w:tc>
+        <w:tc>
+          <w:tcPr>
+            <w:tcW w:w="1615" w:type="dxa"/>
+          </w:tcPr>
+          <w:p>
+            <w:r>
+              <w:t>Same as D2</w:t>
+            </w:r>
+          </w:p>
+        </w:tc>
+        <w:tc>
+          <w:tcPr>
+            <w:tcW w:w="2941" w:type="dxa"/>
+          </w:tcPr>
+          <w:p>
             <w:proofErr w:type="spellStart"/>
             <w:r>
-              <w:t>PointCoord</w:t>
+              <w:t>getX</w:t>
             </w:r>
             <w:proofErr w:type="spellEnd"/>
             <w:r>
-              <w:t>)</w:t>
-            </w:r>
-          </w:p>
-        </w:tc>
-        <w:tc>
-          <w:tcPr>
-            <w:tcW w:w="0" w:type="auto"/>
-          </w:tcPr>
-          <w:p>
-            <w:r>
-              <w:t>Jut as simple as D3</w:t>
-            </w:r>
-          </w:p>
-        </w:tc>
-        <w:tc>
-          <w:tcPr>
-            <w:tcW w:w="0" w:type="auto"/>
-          </w:tcPr>
-          <w:p>
-            <w:r>
-              <w:t>Same as D</w:t>
-            </w:r>
-            <w:r>
-              <w:t>2</w:t>
-            </w:r>
-          </w:p>
-        </w:tc>
-        <w:tc>
-          <w:tcPr>
-            <w:tcW w:w="0" w:type="auto"/>
-          </w:tcPr>
-          <w:p>
+              <w:t xml:space="preserve">, </w:t>
+            </w:r>
             <w:proofErr w:type="spellStart"/>
             <w:r>
-              <w:t>getX</w:t>
+              <w:t>getY</w:t>
             </w:r>
             <w:proofErr w:type="spellEnd"/>
             <w:r>
-              <w:t xml:space="preserve">, </w:t>
+              <w:t xml:space="preserve">, and </w:t>
             </w:r>
             <w:proofErr w:type="spellStart"/>
             <w:r>
-              <w:t>getY</w:t>
+              <w:t>getDistance</w:t>
             </w:r>
             <w:proofErr w:type="spellEnd"/>
             <w:r>
-              <w:t xml:space="preserve">, and </w:t>
-            </w:r>
+              <w:t xml:space="preserve"> methods will be faster as X and Y coordinates are already stores.</w:t>
+            </w:r>
+          </w:p>
+          <w:p>
             <w:proofErr w:type="spellStart"/>
             <w:r>
-              <w:t>getDistance</w:t>
+              <w:t>getRho</w:t>
             </w:r>
             <w:proofErr w:type="spellEnd"/>
             <w:r>
-              <w:t xml:space="preserve"> methods will be faster as X and Y coordinates are already stores.</w:t>
-            </w:r>
-          </w:p>
-          <w:p>
+              <w:t xml:space="preserve"> and </w:t>
+            </w:r>
             <w:proofErr w:type="spellStart"/>
             <w:r>
-              <w:t>getRho</w:t>
+              <w:t>getTheta</w:t>
             </w:r>
             <w:proofErr w:type="spellEnd"/>
             <w:r>
-              <w:t xml:space="preserve"> and </w:t>
+              <w:t xml:space="preserve"> are slower as </w:t>
             </w:r>
             <w:proofErr w:type="spellStart"/>
             <w:r>
-              <w:t>getTheta</w:t>
+              <w:t>converesions</w:t>
             </w:r>
             <w:proofErr w:type="spellEnd"/>
             <w:r>
-              <w:t xml:space="preserve"> are slower as </w:t>
-            </w:r>
-            <w:proofErr w:type="spellStart"/>
-            <w:r>
-              <w:t>converesions</w:t>
-            </w:r>
-            <w:proofErr w:type="spellEnd"/>
-            <w:r>
               <w:t xml:space="preserve"> must be done</w:t>
             </w:r>
           </w:p>
         </w:tc>
         <w:tc>
           <w:tcPr>
-            <w:tcW w:w="0" w:type="auto"/>
-          </w:tcPr>
-          <w:p>
-            <w:r>
-              <w:t>Same as D</w:t>
-            </w:r>
-            <w:r>
-              <w:t>2</w:t>
+            <w:tcW w:w="2274" w:type="dxa"/>
+          </w:tcPr>
+          <w:p>
+            <w:r>
+              <w:t>Same as D2</w:t>
             </w:r>
           </w:p>
         </w:tc>
@@ -1584,33 +1933,45 @@
       <w:tr>
         <w:tc>
           <w:tcPr>
+            <w:tcW w:w="1931" w:type="dxa"/>
+          </w:tcPr>
+          <w:p>
+            <w:r>
+              <w:t>6 (interface +Designs 2,3)</w:t>
+            </w:r>
+          </w:p>
+        </w:tc>
+        <w:tc>
+          <w:tcPr>
             <w:tcW w:w="0" w:type="auto"/>
           </w:tcPr>
           <w:p>
             <w:r>
-              <w:t>6 (interface +Designs 2,3)</w:t>
-            </w:r>
-          </w:p>
-        </w:tc>
-        <w:tc>
-          <w:tcPr>
-            <w:tcW w:w="0" w:type="auto"/>
-          </w:tcPr>
-          <w:p>
-            <w:r>
               <w:t>Will require an extra class, the interface to be created</w:t>
             </w:r>
           </w:p>
         </w:tc>
         <w:tc>
           <w:tcPr>
-            <w:tcW w:w="0" w:type="auto"/>
-          </w:tcPr>
-          <w:p/>
-        </w:tc>
-        <w:tc>
-          <w:tcPr>
-            <w:tcW w:w="0" w:type="auto"/>
+            <w:tcW w:w="1615" w:type="dxa"/>
+          </w:tcPr>
+          <w:p>
+            <w:r>
+              <w:t xml:space="preserve">Can create as interface type, then </w:t>
+            </w:r>
+            <w:proofErr w:type="spellStart"/>
+            <w:r>
+              <w:t>intialize</w:t>
+            </w:r>
+            <w:proofErr w:type="spellEnd"/>
+            <w:r>
+              <w:t xml:space="preserve"> as concrete type</w:t>
+            </w:r>
+          </w:p>
+        </w:tc>
+        <w:tc>
+          <w:tcPr>
+            <w:tcW w:w="2941" w:type="dxa"/>
           </w:tcPr>
           <w:p>
             <w:r>
@@ -1620,9 +1981,13 @@
         </w:tc>
         <w:tc>
           <w:tcPr>
-            <w:tcW w:w="0" w:type="auto"/>
-          </w:tcPr>
-          <w:p/>
+            <w:tcW w:w="2274" w:type="dxa"/>
+          </w:tcPr>
+          <w:p>
+            <w:r>
+              <w:t>Same or a bit more due to implementing interface</w:t>
+            </w:r>
+          </w:p>
         </w:tc>
       </w:tr>
     </w:tbl>
@@ -1668,6 +2033,9 @@
         <w:t xml:space="preserve"> can be seen from the table made for E30</w:t>
       </w:r>
       <w:r>
+        <w:t>, the conclusions for each method are</w:t>
+      </w:r>
+      <w:r>
         <w:t>:</w:t>
       </w:r>
     </w:p>
@@ -1689,7 +2057,16 @@
         <w:t>:</w:t>
       </w:r>
       <w:r>
-        <w:t xml:space="preserve"> Was clearly the fastest for design 3</w:t>
+        <w:t xml:space="preserve"> Was </w:t>
+      </w:r>
+      <w:r>
+        <w:t>approximately 30-40 times faster than both</w:t>
+      </w:r>
+      <w:r>
+        <w:t xml:space="preserve"> design 3</w:t>
+      </w:r>
+      <w:r>
+        <w:t xml:space="preserve"> and 6</w:t>
       </w:r>
     </w:p>
     <w:p>
@@ -1701,6 +2078,9 @@
       <w:r>
         <w:t>:</w:t>
       </w:r>
+      <w:r>
+        <w:t xml:space="preserve"> Design 6 was approximately 5 times slower than both design 2 and 3 which were comparable</w:t>
+      </w:r>
     </w:p>
     <w:p>
       <w:proofErr w:type="spellStart"/>
@@ -1712,7 +2092,16 @@
         <w:t>:</w:t>
       </w:r>
       <w:r>
-        <w:t xml:space="preserve"> Was the fastest for Design 2</w:t>
+        <w:t xml:space="preserve"> </w:t>
+      </w:r>
+      <w:r>
+        <w:t xml:space="preserve">Design 2 was </w:t>
+      </w:r>
+      <w:r>
+        <w:t>approx.</w:t>
+      </w:r>
+      <w:r>
+        <w:t xml:space="preserve"> 50 times faster than design 3, design 6 was in the middle</w:t>
       </w:r>
     </w:p>
     <w:p>
@@ -1728,7 +2117,16 @@
         <w:t>:</w:t>
       </w:r>
       <w:r>
-        <w:t xml:space="preserve"> Was fastest on Design 3 by far.</w:t>
+        <w:t xml:space="preserve"> </w:t>
+      </w:r>
+      <w:r>
+        <w:t>Design 3</w:t>
+      </w:r>
+      <w:r>
+        <w:t xml:space="preserve"> </w:t>
+      </w:r>
+      <w:r>
+        <w:t>approximately 13 times faster than design 2, design 6 was in the middle</w:t>
       </w:r>
     </w:p>
     <w:p>
@@ -1747,7 +2145,13 @@
         <w:t>:</w:t>
       </w:r>
       <w:r>
-        <w:t xml:space="preserve"> Was fastest on design 3, and second fastest on design 6</w:t>
+        <w:t xml:space="preserve"> </w:t>
+      </w:r>
+      <w:r>
+        <w:t>Design 3 was approx. 4 times faster than design 2</w:t>
+      </w:r>
+      <w:r>
+        <w:t>, and second fastest on design 6</w:t>
       </w:r>
     </w:p>
     <w:p>
@@ -1757,48 +2161,20 @@
       <w:r>
         <w:t xml:space="preserve"> fastest on design 6</w:t>
       </w:r>
-    </w:p>
+      <w:r>
+        <w:t xml:space="preserve"> with designs 2 and 3 being comparable</w:t>
+      </w:r>
+    </w:p>
+    <w:p/>
     <w:p>
       <w:r>
         <w:t>Comparison to hypotheses from E.26:</w:t>
       </w:r>
-    </w:p>
-    <w:p>
-      <w:pPr>
-        <w:rPr>
-          <w:b/>
-        </w:rPr>
-      </w:pPr>
-    </w:p>
-    <w:p>
-      <w:pPr>
-        <w:rPr>
-          <w:b/>
-        </w:rPr>
-      </w:pPr>
-    </w:p>
-    <w:p>
-      <w:pPr>
-        <w:rPr>
-          <w:b/>
-        </w:rPr>
-      </w:pPr>
+      <w:r>
+        <w:t xml:space="preserve"> All the hypothesis for efficiency were correct, except converting to the opposite type was faster for design 6. Also, this analysis leads to the conclusion that for overall performance, design 3 would be the most efficient.</w:t>
+      </w:r>
       <w:bookmarkStart w:id="0" w:name="_GoBack"/>
       <w:bookmarkEnd w:id="0"/>
-    </w:p>
-    <w:p>
-      <w:pPr>
-        <w:rPr>
-          <w:b/>
-        </w:rPr>
-      </w:pPr>
-    </w:p>
-    <w:p>
-      <w:pPr>
-        <w:rPr>
-          <w:b/>
-        </w:rPr>
-      </w:pPr>
     </w:p>
     <w:p>
       <w:pPr>
@@ -2273,7 +2649,10 @@
               <w:jc w:val="right"/>
             </w:pPr>
             <w:r>
-              <w:t>327262</w:t>
+              <w:t>4</w:t>
+            </w:r>
+            <w:r>
+              <w:t>27262</w:t>
             </w:r>
           </w:p>
         </w:tc>
@@ -2405,7 +2784,13 @@
               <w:jc w:val="right"/>
             </w:pPr>
             <w:r>
-              <w:t>318001</w:t>
+              <w:t>3</w:t>
+            </w:r>
+            <w:r>
+              <w:t>0</w:t>
+            </w:r>
+            <w:r>
+              <w:t>8001</w:t>
             </w:r>
           </w:p>
         </w:tc>
@@ -2415,10 +2800,16 @@
           </w:tcPr>
           <w:p>
             <w:pPr>
-              <w:jc w:val="center"/>
-            </w:pPr>
-            <w:r>
-              <w:t>304133</w:t>
+              <w:jc w:val="right"/>
+            </w:pPr>
+            <w:r>
+              <w:t>3</w:t>
+            </w:r>
+            <w:r>
+              <w:t>19</w:t>
+            </w:r>
+            <w:r>
+              <w:t>133</w:t>
             </w:r>
           </w:p>
         </w:tc>
@@ -2482,7 +2873,13 @@
               <w:jc w:val="right"/>
             </w:pPr>
             <w:r>
-              <w:t>16045</w:t>
+              <w:t>1</w:t>
+            </w:r>
+            <w:r>
+              <w:t>4</w:t>
+            </w:r>
+            <w:r>
+              <w:t>045</w:t>
             </w:r>
           </w:p>
         </w:tc>
@@ -2521,7 +2918,13 @@
               <w:jc w:val="right"/>
             </w:pPr>
             <w:r>
-              <w:t>13418</w:t>
+              <w:t>1</w:t>
+            </w:r>
+            <w:r>
+              <w:t>5</w:t>
+            </w:r>
+            <w:r>
+              <w:t>418</w:t>
             </w:r>
           </w:p>
         </w:tc>
@@ -2557,10 +2960,13 @@
           </w:tcPr>
           <w:p>
             <w:pPr>
-              <w:jc w:val="center"/>
-            </w:pPr>
-            <w:r>
-              <w:t>42336</w:t>
+              <w:jc w:val="right"/>
+            </w:pPr>
+            <w:r>
+              <w:t>7</w:t>
+            </w:r>
+            <w:r>
+              <w:t>2336</w:t>
             </w:r>
           </w:p>
         </w:tc>
@@ -2711,7 +3117,13 @@
               <w:jc w:val="right"/>
             </w:pPr>
             <w:r>
-              <w:t>442982</w:t>
+              <w:t>4</w:t>
+            </w:r>
+            <w:r>
+              <w:t>6</w:t>
+            </w:r>
+            <w:r>
+              <w:t>2982</w:t>
             </w:r>
           </w:p>
         </w:tc>
@@ -2778,7 +3190,13 @@
               <w:jc w:val="right"/>
             </w:pPr>
             <w:r>
-              <w:t>1736519</w:t>
+              <w:t>17</w:t>
+            </w:r>
+            <w:r>
+              <w:t>5</w:t>
+            </w:r>
+            <w:r>
+              <w:t>6519</w:t>
             </w:r>
           </w:p>
         </w:tc>
@@ -2817,7 +3235,13 @@
               <w:jc w:val="right"/>
             </w:pPr>
             <w:r>
-              <w:t>12667</w:t>
+              <w:t>1</w:t>
+            </w:r>
+            <w:r>
+              <w:t>3</w:t>
+            </w:r>
+            <w:r>
+              <w:t>667</w:t>
             </w:r>
           </w:p>
         </w:tc>
@@ -3052,7 +3476,10 @@
               <w:jc w:val="right"/>
             </w:pPr>
             <w:r>
-              <w:t>885711</w:t>
+              <w:t>92</w:t>
+            </w:r>
+            <w:r>
+              <w:t>5711</w:t>
             </w:r>
           </w:p>
         </w:tc>
@@ -3091,7 +3518,13 @@
               <w:jc w:val="right"/>
             </w:pPr>
             <w:r>
-              <w:t>844557</w:t>
+              <w:t>8</w:t>
+            </w:r>
+            <w:r>
+              <w:t>0</w:t>
+            </w:r>
+            <w:r>
+              <w:t>4557</w:t>
             </w:r>
           </w:p>
         </w:tc>
@@ -3453,6 +3886,9 @@
             <w:r>
               <w:t>0.09134859</w:t>
             </w:r>
+            <w:r>
+              <w:t>1</w:t>
+            </w:r>
           </w:p>
         </w:tc>
       </w:tr>
@@ -3484,6 +3920,9 @@
             <w:pPr>
               <w:jc w:val="center"/>
             </w:pPr>
+            <w:r>
+              <w:t>0.147392972</w:t>
+            </w:r>
           </w:p>
         </w:tc>
         <w:tc>
@@ -3494,6 +3933,9 @@
             <w:pPr>
               <w:jc w:val="center"/>
             </w:pPr>
+            <w:r>
+              <w:t>3.463027026</w:t>
+            </w:r>
           </w:p>
         </w:tc>
         <w:tc>
@@ -3504,6 +3946,9 @@
             <w:pPr>
               <w:jc w:val="center"/>
             </w:pPr>
+            <w:r>
+              <w:t>0.088507320</w:t>
+            </w:r>
           </w:p>
         </w:tc>
       </w:tr>
@@ -3549,10 +3994,8 @@
       <w:r>
         <w:t>integers, ranging from 0-9.</w:t>
       </w:r>
-    </w:p>
-    <w:p>
-      <w:r>
-        <w:t xml:space="preserve">From these results, we recommend that developers always use arrays when the size is known as the array was faster than the </w:t>
+      <w:r>
+        <w:t xml:space="preserve"> To do so, a vector and </w:t>
       </w:r>
       <w:proofErr w:type="spellStart"/>
       <w:r>
@@ -3560,6 +4003,53 @@
       </w:r>
       <w:proofErr w:type="spellEnd"/>
       <w:r>
+        <w:t xml:space="preserve"> of </w:t>
+      </w:r>
+      <w:r>
+        <w:t>unspecified</w:t>
+      </w:r>
+      <w:r>
+        <w:t xml:space="preserve"> size were </w:t>
+      </w:r>
+      <w:proofErr w:type="gramStart"/>
+      <w:r>
+        <w:t>created</w:t>
+      </w:r>
+      <w:r>
+        <w:t>(</w:t>
+      </w:r>
+      <w:proofErr w:type="gramEnd"/>
+      <w:r>
+        <w:t>therefore they must increase their size automatically as more integers are added)</w:t>
+      </w:r>
+      <w:r>
+        <w:t xml:space="preserve"> as well as an array(with the final size) and filled with the numbers, before being summed up in a for loop </w:t>
+      </w:r>
+      <w:proofErr w:type="spellStart"/>
+      <w:r>
+        <w:t>seperately</w:t>
+      </w:r>
+      <w:proofErr w:type="spellEnd"/>
+      <w:r>
+        <w:t>.</w:t>
+      </w:r>
+    </w:p>
+    <w:p>
+      <w:r>
+        <w:t xml:space="preserve">From these results, we recommend that developers always use arrays when the size is known as the array was </w:t>
+      </w:r>
+      <w:r>
+        <w:t xml:space="preserve">approximately 1.67 time </w:t>
+      </w:r>
+      <w:r>
+        <w:t xml:space="preserve">faster than the </w:t>
+      </w:r>
+      <w:proofErr w:type="spellStart"/>
+      <w:r>
+        <w:t>arraylist</w:t>
+      </w:r>
+      <w:proofErr w:type="spellEnd"/>
+      <w:r>
         <w:t xml:space="preserve">. If the size is </w:t>
       </w:r>
       <w:r>
@@ -3574,7 +4064,13 @@
       </w:r>
       <w:proofErr w:type="spellEnd"/>
       <w:r>
-        <w:t xml:space="preserve"> over vectors for performance as the vector was than the </w:t>
+        <w:t xml:space="preserve"> over vectors for performance as the vector was </w:t>
+      </w:r>
+      <w:r>
+        <w:t xml:space="preserve">approximately 23 times slower </w:t>
+      </w:r>
+      <w:r>
+        <w:t xml:space="preserve">than the </w:t>
       </w:r>
       <w:proofErr w:type="spellStart"/>
       <w:r>
@@ -3652,15 +4148,59 @@
   <w:p>
     <w:pPr>
       <w:pStyle w:val="Header"/>
+      <w:rPr>
+        <w:sz w:val="20"/>
+      </w:rPr>
     </w:pPr>
     <w:r>
-      <w:t xml:space="preserve">Names: Aisha Khalid &amp; Yusra </w:t>
+      <w:rPr>
+        <w:sz w:val="20"/>
+      </w:rPr>
+      <w:t xml:space="preserve">Names: Aisha </w:t>
+    </w:r>
+    <w:proofErr w:type="gramStart"/>
+    <w:r>
+      <w:rPr>
+        <w:sz w:val="20"/>
+      </w:rPr>
+      <w:t>Khalid</w:t>
+    </w:r>
+    <w:r>
+      <w:rPr>
+        <w:sz w:val="20"/>
+      </w:rPr>
+      <w:t>(</w:t>
+    </w:r>
+    <w:proofErr w:type="gramEnd"/>
+    <w:r>
+      <w:rPr>
+        <w:sz w:val="20"/>
+      </w:rPr>
+      <w:t>300009084)</w:t>
+    </w:r>
+    <w:r>
+      <w:rPr>
+        <w:sz w:val="20"/>
+      </w:rPr>
+      <w:t xml:space="preserve"> &amp; Yusra </w:t>
     </w:r>
     <w:proofErr w:type="spellStart"/>
     <w:r>
+      <w:rPr>
+        <w:rFonts w:cstheme="minorHAnsi"/>
+        <w:szCs w:val="24"/>
+      </w:rPr>
       <w:t>Adinoyi</w:t>
     </w:r>
     <w:proofErr w:type="spellEnd"/>
+    <w:r>
+      <w:rPr>
+        <w:rFonts w:cstheme="minorHAnsi"/>
+        <w:color w:val="000000"/>
+        <w:szCs w:val="24"/>
+      </w:rPr>
+      <w:t>(300018525)</w:t>
+    </w:r>
   </w:p>
   <w:p>
     <w:pPr>

</xml_diff>

<commit_message>
ALL FILES COMPLETED. updated all files to add coord type paramter as clarified by prof in e-mail.
</commit_message>
<xml_diff>
--- a/E26 E30.docx
+++ b/E26 E30.docx
@@ -553,7 +553,44 @@
           <w:sz w:val="24"/>
           <w:szCs w:val="24"/>
         </w:rPr>
-        <w:t>Running this file will prompt the user for the type of point it wants to create. It will then run tests on methods to ensure that the designs work. The output generated from 3 tests is included below.</w:t>
+        <w:t xml:space="preserve">Running this file will prompt the user for the </w:t>
+      </w:r>
+      <w:r>
+        <w:rPr>
+          <w:sz w:val="24"/>
+          <w:szCs w:val="24"/>
+        </w:rPr>
+        <w:t>design they</w:t>
+      </w:r>
+      <w:r>
+        <w:rPr>
+          <w:sz w:val="24"/>
+          <w:szCs w:val="24"/>
+        </w:rPr>
+        <w:t xml:space="preserve"> want to </w:t>
+      </w:r>
+      <w:r>
+        <w:rPr>
+          <w:sz w:val="24"/>
+          <w:szCs w:val="24"/>
+        </w:rPr>
+        <w:t>use and to enter the coordina</w:t>
+      </w:r>
+      <w:bookmarkStart w:id="0" w:name="_GoBack"/>
+      <w:bookmarkEnd w:id="0"/>
+      <w:r>
+        <w:rPr>
+          <w:sz w:val="24"/>
+          <w:szCs w:val="24"/>
+        </w:rPr>
+        <w:t>tes</w:t>
+      </w:r>
+      <w:r>
+        <w:rPr>
+          <w:sz w:val="24"/>
+          <w:szCs w:val="24"/>
+        </w:rPr>
+        <w:t>. It will then run tests on methods to ensure that the designs work. The output generated from 3 tests is included below.</w:t>
       </w:r>
     </w:p>
     <w:p>
@@ -2173,8 +2210,6 @@
       <w:r>
         <w:t xml:space="preserve"> All the hypothesis for efficiency were correct, except converting to the opposite type was faster for design 6. Also, this analysis leads to the conclusion that for overall performance, design 3 would be the most efficient.</w:t>
       </w:r>
-      <w:bookmarkStart w:id="0" w:name="_GoBack"/>
-      <w:bookmarkEnd w:id="0"/>
     </w:p>
     <w:p>
       <w:pPr>

</xml_diff>